<commit_message>
Update Bottle Service Runbook.docx
</commit_message>
<xml_diff>
--- a/Bottle Service Runbook.docx
+++ b/Bottle Service Runbook.docx
@@ -65,13 +65,23 @@
     </w:p>
     <w:p>
       <w:r>
-        <w:t>Edit inbound rules</w:t>
-      </w:r>
-    </w:p>
-    <w:p>
-      <w:r>
-        <w:t>Add Custom TCP – 8000 – 0.0.0.0/0</w:t>
-      </w:r>
+        <w:t xml:space="preserve">Edit inbound </w:t>
+      </w:r>
+      <w:proofErr w:type="gramStart"/>
+      <w:r>
+        <w:t>rules</w:t>
+      </w:r>
+      <w:proofErr w:type="gramEnd"/>
+    </w:p>
+    <w:p>
+      <w:r>
+        <w:t>Add Custom TCP – 8000 – 0.0.0.0/</w:t>
+      </w:r>
+      <w:proofErr w:type="gramStart"/>
+      <w:r>
+        <w:t>0</w:t>
+      </w:r>
+      <w:proofErr w:type="gramEnd"/>
     </w:p>
     <w:p/>
     <w:p/>
@@ -94,24 +104,42 @@
       <w:pPr>
         <w:spacing w:after="0"/>
       </w:pPr>
-      <w:r>
-        <w:t>sudo apt update</w:t>
-      </w:r>
-    </w:p>
-    <w:p>
-      <w:pPr>
-        <w:spacing w:after="0"/>
-      </w:pPr>
-      <w:r>
-        <w:t>sudo apt install git</w:t>
-      </w:r>
-    </w:p>
-    <w:p>
-      <w:pPr>
-        <w:spacing w:after="0"/>
-      </w:pPr>
-      <w:r>
-        <w:t>ssh-keygen -t rsa -b 4096 -C "marcusjwaldman@gmail.com"</w:t>
+      <w:proofErr w:type="spellStart"/>
+      <w:r>
+        <w:t>sudo</w:t>
+      </w:r>
+      <w:proofErr w:type="spellEnd"/>
+      <w:r>
+        <w:t xml:space="preserve"> apt update</w:t>
+      </w:r>
+    </w:p>
+    <w:p>
+      <w:pPr>
+        <w:spacing w:after="0"/>
+      </w:pPr>
+      <w:proofErr w:type="spellStart"/>
+      <w:r>
+        <w:t>sudo</w:t>
+      </w:r>
+      <w:proofErr w:type="spellEnd"/>
+      <w:r>
+        <w:t xml:space="preserve"> apt install git</w:t>
+      </w:r>
+    </w:p>
+    <w:p>
+      <w:pPr>
+        <w:spacing w:after="0"/>
+      </w:pPr>
+      <w:r>
+        <w:t xml:space="preserve">ssh-keygen -t </w:t>
+      </w:r>
+      <w:proofErr w:type="spellStart"/>
+      <w:r>
+        <w:t>rsa</w:t>
+      </w:r>
+      <w:proofErr w:type="spellEnd"/>
+      <w:r>
+        <w:t xml:space="preserve"> -b 4096 -C "marcusjwaldman@gmail.com"</w:t>
       </w:r>
     </w:p>
     <w:p>
@@ -126,9 +154,19 @@
       <w:pPr>
         <w:spacing w:after="0"/>
       </w:pPr>
-      <w:r>
-        <w:t>49  ssh-add ~/.ssh/id_rsa</w:t>
-      </w:r>
+      <w:proofErr w:type="gramStart"/>
+      <w:r>
+        <w:t>49  ssh</w:t>
+      </w:r>
+      <w:proofErr w:type="gramEnd"/>
+      <w:r>
+        <w:t>-add ~/.ssh/</w:t>
+      </w:r>
+      <w:proofErr w:type="spellStart"/>
+      <w:r>
+        <w:t>id_rsa</w:t>
+      </w:r>
+      <w:proofErr w:type="spellEnd"/>
     </w:p>
     <w:p>
       <w:pPr>
@@ -197,8 +235,13 @@
       </w:r>
       <w:r>
         <w:br/>
-        <w:t>&gt;&gt;&gt; import secrets</w:t>
-      </w:r>
+        <w:t xml:space="preserve">&gt;&gt;&gt; import </w:t>
+      </w:r>
+      <w:proofErr w:type="gramStart"/>
+      <w:r>
+        <w:t>secrets</w:t>
+      </w:r>
+      <w:proofErr w:type="gramEnd"/>
     </w:p>
     <w:p>
       <w:pPr>
@@ -221,15 +264,39 @@
         <w:spacing w:after="0"/>
       </w:pPr>
       <w:r>
-        <w:t>&gt;&gt;&gt; SECRET_KEY = ''.join(secrets.choice('abcdefghijklmnopqrstuvwxyz0123456789!@#$%^&amp;*(-_=+)') for i in range(50))</w:t>
-      </w:r>
-    </w:p>
-    <w:p>
-      <w:pPr>
-        <w:spacing w:after="0"/>
-      </w:pPr>
-      <w:r>
-        <w:t>&gt;&gt;&gt; print(SECRET_KEY)</w:t>
+        <w:t>&gt;&gt;&gt; SECRET_KEY = '</w:t>
+      </w:r>
+      <w:proofErr w:type="gramStart"/>
+      <w:r>
+        <w:t>'.join</w:t>
+      </w:r>
+      <w:proofErr w:type="gramEnd"/>
+      <w:r>
+        <w:t xml:space="preserve">(secrets.choice('abcdefghijklmnopqrstuvwxyz0123456789!@#$%^&amp;*(-_=+)') for </w:t>
+      </w:r>
+      <w:proofErr w:type="spellStart"/>
+      <w:r>
+        <w:t>i</w:t>
+      </w:r>
+      <w:proofErr w:type="spellEnd"/>
+      <w:r>
+        <w:t xml:space="preserve"> in range(50))</w:t>
+      </w:r>
+    </w:p>
+    <w:p>
+      <w:pPr>
+        <w:spacing w:after="0"/>
+      </w:pPr>
+      <w:r>
+        <w:t xml:space="preserve">&gt;&gt;&gt; </w:t>
+      </w:r>
+      <w:proofErr w:type="gramStart"/>
+      <w:r>
+        <w:t>print(</w:t>
+      </w:r>
+      <w:proofErr w:type="gramEnd"/>
+      <w:r>
+        <w:t>SECRET_KEY)</w:t>
       </w:r>
     </w:p>
     <w:p>
@@ -250,7 +317,15 @@
         <w:spacing w:after="0"/>
       </w:pPr>
       <w:r>
-        <w:t>xz#24+mqi=$fkb#490$!w5((n^$l$4grmcexz_qr^b69=4zvv_</w:t>
+        <w:t>xz#24+mqi=$fkb#490</w:t>
+      </w:r>
+      <w:proofErr w:type="gramStart"/>
+      <w:r>
+        <w:t>$!w</w:t>
+      </w:r>
+      <w:proofErr w:type="gramEnd"/>
+      <w:r>
+        <w:t>5((n^$l$4grmcexz_qr^b69=4zvv_</w:t>
       </w:r>
     </w:p>
     <w:p>
@@ -266,16 +341,31 @@
         <w:t xml:space="preserve">create or edit file </w:t>
       </w:r>
       <w:r>
-        <w:t>~/.bash_profile</w:t>
-      </w:r>
-    </w:p>
-    <w:p>
-      <w:pPr>
-        <w:spacing w:after="0"/>
-      </w:pPr>
-      <w:r>
-        <w:t>export DJANGO_SETTINGS_MODULE=bottle_service_app.settings_aws</w:t>
-      </w:r>
+        <w:t>~/.</w:t>
+      </w:r>
+      <w:proofErr w:type="spellStart"/>
+      <w:r>
+        <w:t>bash_</w:t>
+      </w:r>
+      <w:proofErr w:type="gramStart"/>
+      <w:r>
+        <w:t>profile</w:t>
+      </w:r>
+      <w:proofErr w:type="spellEnd"/>
+      <w:proofErr w:type="gramEnd"/>
+    </w:p>
+    <w:p>
+      <w:pPr>
+        <w:spacing w:after="0"/>
+      </w:pPr>
+      <w:r>
+        <w:t>export DJANGO_SETTINGS_MODULE=</w:t>
+      </w:r>
+      <w:proofErr w:type="spellStart"/>
+      <w:r>
+        <w:t>bottle_service_app.settings_aws</w:t>
+      </w:r>
+      <w:proofErr w:type="spellEnd"/>
     </w:p>
     <w:p>
       <w:pPr>
@@ -283,7 +373,15 @@
       </w:pPr>
       <w:r>
         <w:lastRenderedPageBreak/>
-        <w:t>export DJANGO_SECRET_KEY=xz#24+mqi=$fkb#490$!w5((n^$l$4grmcexz_qr^b69=4zvv_</w:t>
+        <w:t>export DJANGO_SECRET_KEY=xz#24+mqi=$fkb#490</w:t>
+      </w:r>
+      <w:proofErr w:type="gramStart"/>
+      <w:r>
+        <w:t>$!w</w:t>
+      </w:r>
+      <w:proofErr w:type="gramEnd"/>
+      <w:r>
+        <w:t>5((n^$l$4grmcexz_qr^b69=4zvv_</w:t>
       </w:r>
     </w:p>
     <w:p>
@@ -304,14 +402,27 @@
         <w:spacing w:after="0"/>
       </w:pPr>
       <w:r>
-        <w:t>After modifying bash_profile:</w:t>
+        <w:t xml:space="preserve">After modifying </w:t>
+      </w:r>
+      <w:proofErr w:type="spellStart"/>
+      <w:r>
+        <w:t>bash_profile</w:t>
+      </w:r>
+      <w:proofErr w:type="spellEnd"/>
+      <w:r>
+        <w:t>:</w:t>
       </w:r>
       <w:r>
         <w:br/>
       </w:r>
       <w:r>
-        <w:t>source ~/.bash_profile</w:t>
-      </w:r>
+        <w:t>source ~/.</w:t>
+      </w:r>
+      <w:proofErr w:type="spellStart"/>
+      <w:r>
+        <w:t>bash_profile</w:t>
+      </w:r>
+      <w:proofErr w:type="spellEnd"/>
     </w:p>
     <w:p>
       <w:pPr>
@@ -375,15 +486,32 @@
           <w:b/>
           <w:bCs/>
         </w:rPr>
-        <w:t>Run service – Django</w:t>
-      </w:r>
-    </w:p>
-    <w:p>
-      <w:pPr>
-        <w:spacing w:after="0"/>
-      </w:pPr>
-      <w:r>
-        <w:t>python3 manage.py runserver 0:8000</w:t>
+        <w:t xml:space="preserve">Run service – </w:t>
+      </w:r>
+      <w:proofErr w:type="gramStart"/>
+      <w:r>
+        <w:rPr>
+          <w:b/>
+          <w:bCs/>
+        </w:rPr>
+        <w:t>Django</w:t>
+      </w:r>
+      <w:proofErr w:type="gramEnd"/>
+    </w:p>
+    <w:p>
+      <w:pPr>
+        <w:spacing w:after="0"/>
+      </w:pPr>
+      <w:r>
+        <w:t xml:space="preserve">python3 manage.py </w:t>
+      </w:r>
+      <w:proofErr w:type="spellStart"/>
+      <w:r>
+        <w:t>runserver</w:t>
+      </w:r>
+      <w:proofErr w:type="spellEnd"/>
+      <w:r>
+        <w:t xml:space="preserve"> 0:8000</w:t>
       </w:r>
     </w:p>
     <w:p>
@@ -398,8 +526,21 @@
       <w:pPr>
         <w:spacing w:after="0"/>
       </w:pPr>
-      <w:r>
-        <w:t>nohup python3 manage.py runserver 0:8000 &gt;&gt; ../bottle_service.log &amp;</w:t>
+      <w:proofErr w:type="spellStart"/>
+      <w:r>
+        <w:t>nohup</w:t>
+      </w:r>
+      <w:proofErr w:type="spellEnd"/>
+      <w:r>
+        <w:t xml:space="preserve"> python3 manage.py </w:t>
+      </w:r>
+      <w:proofErr w:type="spellStart"/>
+      <w:r>
+        <w:t>runserver</w:t>
+      </w:r>
+      <w:proofErr w:type="spellEnd"/>
+      <w:r>
+        <w:t xml:space="preserve"> 0:8000 &gt;&gt; ../bottle_service.log &amp;</w:t>
       </w:r>
     </w:p>
     <w:p>
@@ -492,56 +633,316 @@
         <w:spacing w:after="0"/>
       </w:pPr>
       <w:r>
-        <w:t>create database bottle_service_db;</w:t>
-      </w:r>
-    </w:p>
-    <w:p>
-      <w:pPr>
-        <w:spacing w:after="0"/>
-      </w:pPr>
-      <w:r>
-        <w:t>grant all privileges on bottle_service_db.* TO 'bottle_service_account'@'localhost' identified by '</w:t>
+        <w:t>Connect from EC2 service:</w:t>
+      </w:r>
+      <w:r>
+        <w:br/>
+      </w:r>
+      <w:proofErr w:type="spellStart"/>
+      <w:r>
+        <w:t>mysql</w:t>
+      </w:r>
+      <w:proofErr w:type="spellEnd"/>
+      <w:r>
+        <w:t xml:space="preserve"> -u root -p -h </w:t>
+      </w:r>
+      <w:proofErr w:type="gramStart"/>
+      <w:r>
+        <w:t>bottle-service-db.cf4q0skejsur.us-east-1.rds.amazonaws.com</w:t>
+      </w:r>
+      <w:proofErr w:type="gramEnd"/>
+    </w:p>
+    <w:p>
+      <w:pPr>
+        <w:spacing w:after="0"/>
+      </w:pPr>
+    </w:p>
+    <w:p>
+      <w:pPr>
+        <w:spacing w:after="0"/>
+      </w:pPr>
+      <w:r>
+        <w:t xml:space="preserve">create database </w:t>
+      </w:r>
+      <w:proofErr w:type="spellStart"/>
+      <w:r>
+        <w:t>bottle_service_</w:t>
+      </w:r>
+      <w:proofErr w:type="gramStart"/>
+      <w:r>
+        <w:t>db</w:t>
+      </w:r>
+      <w:proofErr w:type="spellEnd"/>
+      <w:r>
+        <w:t>;</w:t>
+      </w:r>
+      <w:proofErr w:type="gramEnd"/>
+    </w:p>
+    <w:p>
+      <w:pPr>
+        <w:spacing w:after="0"/>
+      </w:pPr>
+      <w:r>
+        <w:t>grant all privileges on bottle_service_db.* TO '</w:t>
+      </w:r>
+      <w:proofErr w:type="spellStart"/>
+      <w:r>
+        <w:t>bottle_service_account'@'localhost</w:t>
+      </w:r>
+      <w:proofErr w:type="spellEnd"/>
+      <w:r>
+        <w:t>' identified by '</w:t>
       </w:r>
       <w:r>
         <w:t>PWD</w:t>
       </w:r>
+      <w:proofErr w:type="gramStart"/>
       <w:r>
         <w:t>';</w:t>
       </w:r>
-    </w:p>
-    <w:p>
-      <w:pPr>
-        <w:spacing w:after="0"/>
-      </w:pPr>
-      <w:r>
-        <w:t>flush privileges;</w:t>
-      </w:r>
-    </w:p>
-    <w:p>
-      <w:pPr>
-        <w:spacing w:after="0"/>
-      </w:pPr>
-    </w:p>
-    <w:p>
-      <w:pPr>
-        <w:spacing w:after="0"/>
-      </w:pPr>
-      <w:r>
-        <w:t>Change localhost to EC2 host.</w:t>
-      </w:r>
-    </w:p>
-    <w:p>
-      <w:pPr>
-        <w:spacing w:after="0"/>
-      </w:pPr>
-    </w:p>
-    <w:p>
-      <w:pPr>
-        <w:spacing w:after="0"/>
-      </w:pPr>
-      <w:r>
-        <w:t>Run Django migration</w:t>
-      </w:r>
+      <w:proofErr w:type="gramEnd"/>
+    </w:p>
+    <w:p>
+      <w:pPr>
+        <w:spacing w:after="0"/>
+      </w:pPr>
+      <w:r>
+        <w:t xml:space="preserve">flush </w:t>
+      </w:r>
+      <w:proofErr w:type="gramStart"/>
+      <w:r>
+        <w:t>privileges;</w:t>
+      </w:r>
+      <w:proofErr w:type="gramEnd"/>
+    </w:p>
+    <w:p>
+      <w:pPr>
+        <w:spacing w:after="0"/>
+      </w:pPr>
+    </w:p>
+    <w:p>
+      <w:pPr>
+        <w:spacing w:after="0"/>
+      </w:pPr>
+      <w:r>
+        <w:t>To run tests:</w:t>
+      </w:r>
+      <w:r>
+        <w:br/>
+      </w:r>
+      <w:r>
+        <w:t>GRANT ALL PRIVILEGES ON test_</w:t>
+      </w:r>
+      <w:proofErr w:type="gramStart"/>
+      <w:r>
+        <w:t>BottleServiceMariaDB.*</w:t>
+      </w:r>
+      <w:proofErr w:type="gramEnd"/>
+      <w:r>
+        <w:t xml:space="preserve"> TO '</w:t>
+      </w:r>
+      <w:proofErr w:type="spellStart"/>
+      <w:r>
+        <w:t>bottle_service_account</w:t>
+      </w:r>
+      <w:proofErr w:type="spellEnd"/>
+      <w:r>
+        <w:t>'@'%';</w:t>
+      </w:r>
+    </w:p>
+    <w:p>
+      <w:pPr>
+        <w:spacing w:after="0"/>
+      </w:pPr>
+    </w:p>
+    <w:p>
+      <w:pPr>
+        <w:spacing w:after="0"/>
+      </w:pPr>
+      <w:r>
+        <w:t xml:space="preserve">Change </w:t>
+      </w:r>
+      <w:proofErr w:type="gramStart"/>
+      <w:r>
+        <w:t>localhost</w:t>
+      </w:r>
+      <w:proofErr w:type="gramEnd"/>
+      <w:r>
+        <w:t xml:space="preserve"> to EC2 host.</w:t>
+      </w:r>
+    </w:p>
+    <w:p>
+      <w:pPr>
+        <w:spacing w:after="0"/>
+      </w:pPr>
+    </w:p>
+    <w:p>
+      <w:pPr>
+        <w:spacing w:after="0"/>
+      </w:pPr>
+      <w:r>
+        <w:t xml:space="preserve">Run Django </w:t>
+      </w:r>
+      <w:proofErr w:type="gramStart"/>
+      <w:r>
+        <w:t>migration</w:t>
+      </w:r>
+      <w:proofErr w:type="gramEnd"/>
+    </w:p>
+    <w:p>
+      <w:pPr>
+        <w:spacing w:after="0"/>
+      </w:pPr>
+    </w:p>
+    <w:p>
+      <w:pPr>
+        <w:spacing w:after="0"/>
+      </w:pPr>
+      <w:r>
+        <w:lastRenderedPageBreak/>
+        <w:t xml:space="preserve">To pip install </w:t>
+      </w:r>
+      <w:proofErr w:type="spellStart"/>
+      <w:r>
+        <w:t>mysqlclient</w:t>
+      </w:r>
+      <w:proofErr w:type="spellEnd"/>
+      <w:r>
+        <w:t xml:space="preserve"> – need to first install dependencies on ubuntu service:</w:t>
+      </w:r>
+      <w:r>
+        <w:br/>
+      </w:r>
+      <w:proofErr w:type="spellStart"/>
+      <w:r>
+        <w:t>sudo</w:t>
+      </w:r>
+      <w:proofErr w:type="spellEnd"/>
+      <w:r>
+        <w:t xml:space="preserve"> apt-get install </w:t>
+      </w:r>
+      <w:proofErr w:type="spellStart"/>
+      <w:r>
+        <w:t>mysql</w:t>
+      </w:r>
+      <w:proofErr w:type="spellEnd"/>
+      <w:r>
+        <w:t>-</w:t>
+      </w:r>
+      <w:proofErr w:type="gramStart"/>
+      <w:r>
+        <w:t>client</w:t>
+      </w:r>
+      <w:proofErr w:type="gramEnd"/>
+    </w:p>
+    <w:p>
+      <w:pPr>
+        <w:spacing w:after="0"/>
+      </w:pPr>
+      <w:proofErr w:type="spellStart"/>
+      <w:r>
+        <w:t>sudo</w:t>
+      </w:r>
+      <w:proofErr w:type="spellEnd"/>
+      <w:r>
+        <w:t xml:space="preserve"> apt-get install </w:t>
+      </w:r>
+      <w:proofErr w:type="spellStart"/>
+      <w:r>
+        <w:t>libmysqlclient</w:t>
+      </w:r>
+      <w:proofErr w:type="spellEnd"/>
+      <w:r>
+        <w:t>-</w:t>
+      </w:r>
+      <w:proofErr w:type="gramStart"/>
+      <w:r>
+        <w:t>dev</w:t>
+      </w:r>
+      <w:proofErr w:type="gramEnd"/>
+    </w:p>
+    <w:p>
+      <w:pPr>
+        <w:spacing w:after="0"/>
+      </w:pPr>
+      <w:proofErr w:type="spellStart"/>
+      <w:r>
+        <w:t>sudo</w:t>
+      </w:r>
+      <w:proofErr w:type="spellEnd"/>
+      <w:r>
+        <w:t xml:space="preserve"> apt-get install </w:t>
+      </w:r>
+      <w:proofErr w:type="spellStart"/>
+      <w:r>
+        <w:t>libssl</w:t>
+      </w:r>
+      <w:proofErr w:type="spellEnd"/>
+      <w:r>
+        <w:t>-</w:t>
+      </w:r>
+      <w:proofErr w:type="gramStart"/>
+      <w:r>
+        <w:t>dev</w:t>
+      </w:r>
+      <w:proofErr w:type="gramEnd"/>
+    </w:p>
+    <w:p>
+      <w:pPr>
+        <w:spacing w:after="0"/>
+      </w:pPr>
+      <w:proofErr w:type="spellStart"/>
+      <w:r>
+        <w:t>sudo</w:t>
+      </w:r>
+      <w:proofErr w:type="spellEnd"/>
+      <w:r>
+        <w:t xml:space="preserve"> apt-get install python3-dev default-</w:t>
+      </w:r>
+      <w:proofErr w:type="spellStart"/>
+      <w:r>
+        <w:t>libmysqlclient</w:t>
+      </w:r>
+      <w:proofErr w:type="spellEnd"/>
+      <w:r>
+        <w:t>-dev build-</w:t>
+      </w:r>
+      <w:proofErr w:type="gramStart"/>
+      <w:r>
+        <w:t>essential</w:t>
+      </w:r>
+      <w:proofErr w:type="gramEnd"/>
+    </w:p>
+    <w:p>
+      <w:pPr>
+        <w:spacing w:after="0"/>
+      </w:pPr>
+      <w:proofErr w:type="spellStart"/>
+      <w:r>
+        <w:t>sudo</w:t>
+      </w:r>
+      <w:proofErr w:type="spellEnd"/>
+      <w:r>
+        <w:t xml:space="preserve"> apt-get install python3-dev default-</w:t>
+      </w:r>
+      <w:proofErr w:type="spellStart"/>
+      <w:r>
+        <w:t>libmysqlclient</w:t>
+      </w:r>
+      <w:proofErr w:type="spellEnd"/>
+      <w:r>
+        <w:t>-dev build-essential pkg-</w:t>
+      </w:r>
+      <w:proofErr w:type="gramStart"/>
+      <w:r>
+        <w:t>config</w:t>
+      </w:r>
+      <w:proofErr w:type="gramEnd"/>
+    </w:p>
+    <w:p>
+      <w:pPr>
+        <w:spacing w:after="0"/>
+      </w:pPr>
     </w:p>
     <w:sectPr>
       <w:pgSz w:w="12240" w:h="15840"/>

</xml_diff>